<commit_message>
completata la domentazione per i task per il test, e aggiornati alcuni documenti riguerdanti gli utenti
</commit_message>
<xml_diff>
--- a/Schede partecipanti/Scheda partecipante 4.docx
+++ b/Schede partecipanti/Scheda partecipante 4.docx
@@ -186,7 +186,16 @@
           <w:sz w:val="28"/>
           <w:szCs w:val="28"/>
         </w:rPr>
-        <w:t>Isa Clemente</w:t>
+        <w:t>Isabella</w:t>
+      </w:r>
+      <w:r>
+        <w:rPr>
+          <w:rFonts w:ascii="Titillium Web" w:eastAsia="Titillium Web" w:hAnsi="Titillium Web" w:cs="Titillium Web"/>
+          <w:color w:val="666666"/>
+          <w:sz w:val="28"/>
+          <w:szCs w:val="28"/>
+        </w:rPr>
+        <w:t xml:space="preserve"> Clemente</w:t>
       </w:r>
     </w:p>
     <w:p>
@@ -269,14 +278,25 @@
         </w:rPr>
         <w:t xml:space="preserve">: </w:t>
       </w:r>
-      <w:r>
-        <w:rPr>
-          <w:rFonts w:ascii="Titillium Web" w:eastAsia="Titillium Web" w:hAnsi="Titillium Web" w:cs="Titillium Web"/>
-          <w:color w:val="666666"/>
-          <w:sz w:val="28"/>
-          <w:szCs w:val="28"/>
-        </w:rPr>
-        <w:t>Siopen - Altamura</w:t>
+      <w:proofErr w:type="spellStart"/>
+      <w:r>
+        <w:rPr>
+          <w:rFonts w:ascii="Titillium Web" w:eastAsia="Titillium Web" w:hAnsi="Titillium Web" w:cs="Titillium Web"/>
+          <w:color w:val="666666"/>
+          <w:sz w:val="28"/>
+          <w:szCs w:val="28"/>
+        </w:rPr>
+        <w:t>Siopen</w:t>
+      </w:r>
+      <w:proofErr w:type="spellEnd"/>
+      <w:r>
+        <w:rPr>
+          <w:rFonts w:ascii="Titillium Web" w:eastAsia="Titillium Web" w:hAnsi="Titillium Web" w:cs="Titillium Web"/>
+          <w:color w:val="666666"/>
+          <w:sz w:val="28"/>
+          <w:szCs w:val="28"/>
+        </w:rPr>
+        <w:t xml:space="preserve"> - Altamura</w:t>
       </w:r>
     </w:p>
     <w:p>
@@ -2058,7 +2078,7 @@
     </inkml:brush>
   </inkml:definitions>
   <inkml:trace contextRef="#ctx0" brushRef="#br0">5 696 26540,'0'0'4720,"1"0"-4690,-1 1 1,0-1-1,1 0 1,-1 1 0,0-1-1,1 0 1,-1 0-1,0 1 1,1-1 0,-1 0-1,1 0 1,-1 0-1,1 1 1,-1-1 0,1 0-1,-1 0 1,1 0-1,-1 0 1,0 0 0,1 0-1,-1 0 1,1 0-1,-1 0 1,1 0 0,-1 0-1,1 0 1,-1-1-1,1 1 1,-1 0 0,1 0-1,0-1 1,6-4-31,0 0 0,0-1 0,0 0 0,-1-1 0,0 0 0,11-14 0,-3 2 0,158-230 3,-19 22-92,-141 212 30,-10 10 5,0 1 0,1 0 0,0 0 0,0 0 1,0 1-1,0-1 0,1 1 0,0 0 0,-1 0 0,1 0 0,0 0 0,0 1 1,6-3-1,-1 4-1064</inkml:trace>
-  <inkml:trace contextRef="#ctx0" brushRef="#br0" timeOffset="1211.12">1 8 21754,'0'0'5805,"0"-1"-5732,0 1 0,0 0 0,0 0 0,0-1 0,0 1 0,0 0-1,0 0 1,0-1 0,0 1 0,0 0 0,0 0 0,0-1 0,1 1 0,-1 0 0,0 0-1,0-1 1,0 1 0,0 0 0,1 0 0,-1-1 0,0 1 0,0 0 0,0 0-1,1 0 1,-1 0 0,0 0 0,0-1 0,0 1 0,1 0 0,-1 0 0,0 0 0,1 0-1,-1 0 1,0 0 0,0 0 0,1 0 0,-1 0 0,0 0 0,0 0 0,1 0-1,-1 0 1,0 0 0,1 0 0,3 1-42,0 0 0,0 0 0,0 0 1,0 0-1,0 1 0,0 0 0,0 0 0,-1 0 0,1 0 0,5 5 1,34 33 252,-29-26-209,21 22-13,-1 2 1,-3 2 0,33 51-1,67 136-27,-88-148-35,20 19 35,-21-33-3159</inkml:trace>
+  <inkml:trace contextRef="#ctx0" brushRef="#br0" timeOffset="1211.11">1 8 21754,'0'0'5805,"0"-1"-5732,0 1 0,0 0 0,0 0 0,0-1 0,0 1 0,0 0-1,0 0 1,0-1 0,0 1 0,0 0 0,0 0 0,0-1 0,1 1 0,-1 0 0,0 0-1,0-1 1,0 1 0,0 0 0,1 0 0,-1-1 0,0 1 0,0 0 0,0 0-1,1 0 1,-1 0 0,0 0 0,0-1 0,0 1 0,1 0 0,-1 0 0,0 0 0,1 0-1,-1 0 1,0 0 0,0 0 0,1 0 0,-1 0 0,0 0 0,0 0 0,1 0-1,-1 0 1,0 0 0,1 0 0,3 1-42,0 0 0,0 0 0,0 0 1,0 0-1,0 1 0,0 0 0,0 0 0,-1 0 0,1 0 0,5 5 1,34 33 252,-29-26-209,21 22-13,-1 2 1,-3 2 0,33 51-1,67 136-27,-88-148-35,20 19 35,-21-33-3159</inkml:trace>
 </inkml:ink>
 </file>
 

</xml_diff>